<commit_message>
added skills section and cleaned up experience
</commit_message>
<xml_diff>
--- a/docs/Writeup.docx
+++ b/docs/Writeup.docx
@@ -5,11 +5,15 @@
     <w:p>
       <w:pPr>
         <w:rPr>
-          <w:lang w:val="en-US"/>
-        </w:rPr>
-      </w:pPr>
-      <w:r>
-        <w:rPr>
+          <w:b/>
+          <w:bCs/>
+          <w:lang w:val="en-US"/>
+        </w:rPr>
+      </w:pPr>
+      <w:r>
+        <w:rPr>
+          <w:b/>
+          <w:bCs/>
           <w:lang w:val="en-US"/>
         </w:rPr>
         <w:t xml:space="preserve">Writeup </w:t>
@@ -25,14 +29,18 @@
     <w:p>
       <w:pPr>
         <w:rPr>
-          <w:lang w:val="en-US"/>
-        </w:rPr>
-      </w:pPr>
-      <w:r>
-        <w:rPr>
-          <w:lang w:val="en-US"/>
-        </w:rPr>
-        <w:t>Intro</w:t>
+          <w:b/>
+          <w:bCs/>
+          <w:lang w:val="en-US"/>
+        </w:rPr>
+      </w:pPr>
+      <w:r>
+        <w:rPr>
+          <w:b/>
+          <w:bCs/>
+          <w:lang w:val="en-US"/>
+        </w:rPr>
+        <w:t>About</w:t>
       </w:r>
     </w:p>
     <w:p>
@@ -85,7 +93,37 @@
         <w:rPr>
           <w:lang w:val="en-US"/>
         </w:rPr>
-        <w:t xml:space="preserve"> I have an interest in playing games and drinking beer. As a side note beer is one of the quickest ways to get my attention.</w:t>
+        <w:t xml:space="preserve"> I have an interest in </w:t>
+      </w:r>
+      <w:r>
+        <w:rPr>
+          <w:lang w:val="en-US"/>
+        </w:rPr>
+        <w:t xml:space="preserve">music, basketball, </w:t>
+      </w:r>
+      <w:r>
+        <w:rPr>
+          <w:lang w:val="en-US"/>
+        </w:rPr>
+        <w:t>playing games</w:t>
+      </w:r>
+      <w:r>
+        <w:rPr>
+          <w:lang w:val="en-US"/>
+        </w:rPr>
+        <w:t>,</w:t>
+      </w:r>
+      <w:r>
+        <w:rPr>
+          <w:lang w:val="en-US"/>
+        </w:rPr>
+        <w:t xml:space="preserve"> and drinking beer</w:t>
+      </w:r>
+      <w:r>
+        <w:rPr>
+          <w:lang w:val="en-US"/>
+        </w:rPr>
+        <w:t>.</w:t>
       </w:r>
     </w:p>
     <w:p>
@@ -107,311 +145,603 @@
           <w:lang w:val="en-US"/>
         </w:rPr>
       </w:pPr>
+    </w:p>
+    <w:p>
+      <w:pPr>
+        <w:rPr>
+          <w:b/>
+          <w:bCs/>
+          <w:lang w:val="en-US"/>
+        </w:rPr>
+      </w:pPr>
+      <w:r>
+        <w:rPr>
+          <w:b/>
+          <w:bCs/>
+          <w:lang w:val="en-US"/>
+        </w:rPr>
+        <w:t>Skills</w:t>
+      </w:r>
+    </w:p>
+    <w:p>
+      <w:pPr>
+        <w:rPr>
+          <w:lang w:val="en-US"/>
+        </w:rPr>
+      </w:pPr>
+      <w:r>
+        <w:rPr>
+          <w:lang w:val="en-US"/>
+        </w:rPr>
+        <w:t xml:space="preserve">The 3 best languages that I know the most and have the most experience with are; Java, Python, and C#. Most of my course work from University primarily used one of these three languages, hence my proficiency. </w:t>
+      </w:r>
+    </w:p>
+    <w:p>
+      <w:pPr>
+        <w:rPr>
+          <w:lang w:val="en-US"/>
+        </w:rPr>
+      </w:pPr>
+      <w:r>
+        <w:rPr>
+          <w:lang w:val="en-US"/>
+        </w:rPr>
+        <w:t xml:space="preserve">When creating a personal </w:t>
+      </w:r>
+      <w:proofErr w:type="gramStart"/>
+      <w:r>
+        <w:rPr>
+          <w:lang w:val="en-US"/>
+        </w:rPr>
+        <w:t>project</w:t>
+      </w:r>
+      <w:proofErr w:type="gramEnd"/>
+      <w:r>
+        <w:rPr>
+          <w:lang w:val="en-US"/>
+        </w:rPr>
+        <w:t xml:space="preserve"> I tend to use one of these 3 languages unless there’s a language</w:t>
+      </w:r>
+      <w:r>
+        <w:rPr>
+          <w:lang w:val="en-US"/>
+        </w:rPr>
+        <w:t>,</w:t>
+      </w:r>
+      <w:r>
+        <w:rPr>
+          <w:lang w:val="en-US"/>
+        </w:rPr>
+        <w:t xml:space="preserve"> framework</w:t>
+      </w:r>
+      <w:r>
+        <w:rPr>
+          <w:lang w:val="en-US"/>
+        </w:rPr>
+        <w:t>,</w:t>
+      </w:r>
+      <w:r>
+        <w:rPr>
+          <w:lang w:val="en-US"/>
+        </w:rPr>
+        <w:t xml:space="preserve"> </w:t>
+      </w:r>
+      <w:r>
+        <w:rPr>
+          <w:lang w:val="en-US"/>
+        </w:rPr>
+        <w:t xml:space="preserve">or software </w:t>
+      </w:r>
+      <w:r>
+        <w:rPr>
+          <w:lang w:val="en-US"/>
+        </w:rPr>
+        <w:t>that I’m interested in learning such as jQuery</w:t>
+      </w:r>
+      <w:r>
+        <w:rPr>
+          <w:lang w:val="en-US"/>
+        </w:rPr>
+        <w:t xml:space="preserve"> or Unity</w:t>
+      </w:r>
+      <w:r>
+        <w:rPr>
+          <w:lang w:val="en-US"/>
+        </w:rPr>
+        <w:t>.</w:t>
+      </w:r>
+    </w:p>
+    <w:p>
+      <w:pPr>
+        <w:rPr>
+          <w:lang w:val="en-US"/>
+        </w:rPr>
+      </w:pPr>
+    </w:p>
+    <w:p>
+      <w:pPr>
+        <w:rPr>
+          <w:b/>
+          <w:bCs/>
+          <w:lang w:val="en-US"/>
+        </w:rPr>
+      </w:pPr>
+      <w:r>
+        <w:rPr>
+          <w:b/>
+          <w:bCs/>
+          <w:lang w:val="en-US"/>
+        </w:rPr>
+        <w:t>Education</w:t>
+      </w:r>
+    </w:p>
+    <w:p>
+      <w:pPr>
+        <w:pStyle w:val="NormalWeb"/>
+        <w:spacing w:before="0" w:beforeAutospacing="0" w:after="0" w:afterAutospacing="0"/>
+        <w:rPr>
+          <w:color w:val="0E101A"/>
+        </w:rPr>
+      </w:pPr>
+      <w:r>
+        <w:rPr>
+          <w:color w:val="0E101A"/>
+        </w:rPr>
+        <w:t>Finished my </w:t>
+      </w:r>
+      <w:r>
+        <w:rPr>
+          <w:rStyle w:val="Strong"/>
+          <w:color w:val="0E101A"/>
+        </w:rPr>
+        <w:t>Bachelor of Science, Computer Science </w:t>
+      </w:r>
+      <w:r>
+        <w:rPr>
+          <w:color w:val="0E101A"/>
+        </w:rPr>
+        <w:t>at the University of Calgary. As part of my CS program, I specialized in the </w:t>
+      </w:r>
+      <w:r>
+        <w:rPr>
+          <w:rStyle w:val="Strong"/>
+          <w:color w:val="0E101A"/>
+        </w:rPr>
+        <w:t>Software Engineering concentration</w:t>
+      </w:r>
+      <w:r>
+        <w:rPr>
+          <w:color w:val="0E101A"/>
+        </w:rPr>
+        <w:t>.</w:t>
+      </w:r>
+    </w:p>
+    <w:p>
+      <w:pPr>
+        <w:pStyle w:val="NormalWeb"/>
+        <w:spacing w:before="0" w:beforeAutospacing="0" w:after="0" w:afterAutospacing="0"/>
+        <w:rPr>
+          <w:color w:val="0E101A"/>
+        </w:rPr>
+      </w:pPr>
+    </w:p>
+    <w:p>
+      <w:pPr>
+        <w:pStyle w:val="NormalWeb"/>
+        <w:spacing w:before="0" w:beforeAutospacing="0" w:after="0" w:afterAutospacing="0"/>
+        <w:rPr>
+          <w:color w:val="0E101A"/>
+        </w:rPr>
+      </w:pPr>
+      <w:r>
+        <w:rPr>
+          <w:color w:val="0E101A"/>
+        </w:rPr>
+        <w:t>Apart from my major I've also enrolled in U of C's </w:t>
+      </w:r>
+      <w:r>
+        <w:rPr>
+          <w:rStyle w:val="Strong"/>
+          <w:color w:val="0E101A"/>
+        </w:rPr>
+        <w:t>Coop/Internship program</w:t>
+      </w:r>
+      <w:r>
+        <w:rPr>
+          <w:color w:val="0E101A"/>
+        </w:rPr>
+        <w:t>. In this program, I had the pleasure of working at WestJet as a Software Developer</w:t>
+      </w:r>
+      <w:r>
+        <w:rPr>
+          <w:color w:val="0E101A"/>
+        </w:rPr>
+        <w:t>/A</w:t>
+      </w:r>
+      <w:r>
+        <w:rPr>
+          <w:color w:val="0E101A"/>
+        </w:rPr>
+        <w:t>nalyst</w:t>
+      </w:r>
+      <w:r>
+        <w:rPr>
+          <w:color w:val="0E101A"/>
+        </w:rPr>
+        <w:t xml:space="preserve"> for 16 months.</w:t>
+      </w:r>
+      <w:r>
+        <w:rPr>
+          <w:color w:val="0E101A"/>
+        </w:rPr>
+        <w:t xml:space="preserve"> </w:t>
+      </w:r>
+    </w:p>
+    <w:p>
+      <w:pPr>
+        <w:pStyle w:val="NormalWeb"/>
+        <w:spacing w:before="0" w:beforeAutospacing="0" w:after="0" w:afterAutospacing="0"/>
+        <w:rPr>
+          <w:color w:val="0E101A"/>
+        </w:rPr>
+      </w:pPr>
+    </w:p>
+    <w:p>
+      <w:pPr>
+        <w:pStyle w:val="NormalWeb"/>
+        <w:spacing w:before="0" w:beforeAutospacing="0" w:after="0" w:afterAutospacing="0"/>
+        <w:rPr>
+          <w:color w:val="0E101A"/>
+        </w:rPr>
+      </w:pPr>
+      <w:r>
+        <w:rPr>
+          <w:color w:val="0E101A"/>
+        </w:rPr>
+        <w:t>Through a friend's recommendation, I decided to get involved and join the </w:t>
+      </w:r>
+      <w:r>
+        <w:rPr>
+          <w:rStyle w:val="Strong"/>
+          <w:color w:val="0E101A"/>
+        </w:rPr>
+        <w:t>Competitive Programing Club </w:t>
+      </w:r>
+      <w:r>
+        <w:rPr>
+          <w:color w:val="0E101A"/>
+        </w:rPr>
+        <w:t>(CPC). Due to my interest in solving problems I've also attended many hackathons hosted at the U of C campus</w:t>
+      </w:r>
+      <w:r>
+        <w:rPr>
+          <w:color w:val="0E101A"/>
+        </w:rPr>
+        <w:t xml:space="preserve"> recommended from the CPC. One such </w:t>
+      </w:r>
+      <w:r>
+        <w:rPr>
+          <w:color w:val="0E101A"/>
+        </w:rPr>
+        <w:t>hackathon</w:t>
+      </w:r>
+      <w:r>
+        <w:rPr>
+          <w:color w:val="0E101A"/>
+        </w:rPr>
+        <w:t xml:space="preserve"> was   Calgary Hacks where we made a Calgary based video game </w:t>
+      </w:r>
+      <w:r>
+        <w:rPr>
+          <w:color w:val="0E101A"/>
+        </w:rPr>
+        <w:t>that</w:t>
+      </w:r>
+      <w:r>
+        <w:rPr>
+          <w:color w:val="0E101A"/>
+        </w:rPr>
+        <w:t xml:space="preserve"> can be played here</w:t>
+      </w:r>
+      <w:r>
+        <w:rPr>
+          <w:color w:val="0E101A"/>
+        </w:rPr>
+        <w:t>.</w:t>
+      </w:r>
+    </w:p>
+    <w:p>
+      <w:pPr>
+        <w:pStyle w:val="NormalWeb"/>
+        <w:spacing w:before="0" w:beforeAutospacing="0" w:after="0" w:afterAutospacing="0"/>
+        <w:rPr>
+          <w:color w:val="0E101A"/>
+        </w:rPr>
+      </w:pPr>
+    </w:p>
+    <w:p>
+      <w:pPr>
+        <w:pStyle w:val="NormalWeb"/>
+        <w:spacing w:before="0" w:beforeAutospacing="0" w:after="0" w:afterAutospacing="0"/>
+        <w:rPr>
+          <w:color w:val="0E101A"/>
+        </w:rPr>
+      </w:pPr>
+    </w:p>
+    <w:p>
+      <w:pPr>
+        <w:pStyle w:val="NormalWeb"/>
+        <w:shd w:val="clear" w:color="auto" w:fill="FFFFFF"/>
+        <w:spacing w:before="0" w:beforeAutospacing="0" w:after="360" w:afterAutospacing="0"/>
+        <w:rPr>
+          <w:rFonts w:ascii="Arial" w:hAnsi="Arial" w:cs="Arial"/>
+          <w:sz w:val="23"/>
+          <w:szCs w:val="23"/>
+        </w:rPr>
+      </w:pPr>
+      <w:r>
+        <w:rPr>
+          <w:rFonts w:ascii="Arial" w:hAnsi="Arial" w:cs="Arial"/>
+          <w:sz w:val="23"/>
+          <w:szCs w:val="23"/>
+        </w:rPr>
+        <w:t>Finished my secondary education at Dr. E.P. Scarlett High School.</w:t>
+      </w:r>
+    </w:p>
+    <w:p>
+      <w:pPr>
+        <w:pStyle w:val="NormalWeb"/>
+        <w:shd w:val="clear" w:color="auto" w:fill="FFFFFF"/>
+        <w:spacing w:before="0" w:beforeAutospacing="0" w:after="360" w:afterAutospacing="0"/>
+        <w:rPr>
+          <w:rFonts w:ascii="Arial" w:hAnsi="Arial" w:cs="Arial"/>
+          <w:sz w:val="23"/>
+          <w:szCs w:val="23"/>
+        </w:rPr>
+      </w:pPr>
+      <w:r>
+        <w:rPr>
+          <w:rFonts w:ascii="Arial" w:hAnsi="Arial" w:cs="Arial"/>
+          <w:sz w:val="23"/>
+          <w:szCs w:val="23"/>
+        </w:rPr>
+        <w:t>At E.P. Scarlett I was a part of a few extracurriculars such as the school's basketball team and the environmental club.</w:t>
+      </w:r>
+    </w:p>
+    <w:p>
+      <w:pPr>
+        <w:rPr>
+          <w:b/>
+          <w:bCs/>
+          <w:lang w:val="en-US"/>
+        </w:rPr>
+      </w:pPr>
+      <w:r>
+        <w:rPr>
+          <w:b/>
+          <w:bCs/>
+          <w:lang w:val="en-US"/>
+        </w:rPr>
+        <w:lastRenderedPageBreak/>
+        <w:t>Experience</w:t>
+      </w:r>
+    </w:p>
+    <w:p>
+      <w:pPr>
+        <w:pStyle w:val="NormalWeb"/>
+        <w:spacing w:before="0" w:beforeAutospacing="0" w:after="0" w:afterAutospacing="0"/>
+        <w:rPr>
+          <w:color w:val="0E101A"/>
+        </w:rPr>
+      </w:pPr>
+      <w:r>
+        <w:rPr>
+          <w:color w:val="0E101A"/>
+        </w:rPr>
+        <w:t>This was a senior full year (two-semester) </w:t>
+      </w:r>
+      <w:r>
+        <w:rPr>
+          <w:rStyle w:val="Strong"/>
+          <w:color w:val="0E101A"/>
+        </w:rPr>
+        <w:t>capstone course</w:t>
+      </w:r>
+      <w:r>
+        <w:rPr>
+          <w:color w:val="0E101A"/>
+        </w:rPr>
+        <w:t> offered at U of C to apply the built-up skills from our degree for a practical project relevant to the industry.</w:t>
+      </w:r>
+    </w:p>
+    <w:p>
+      <w:pPr>
+        <w:pStyle w:val="NormalWeb"/>
+        <w:spacing w:before="0" w:beforeAutospacing="0" w:after="0" w:afterAutospacing="0"/>
+        <w:rPr>
+          <w:color w:val="0E101A"/>
+        </w:rPr>
+      </w:pPr>
+    </w:p>
+    <w:p>
+      <w:pPr>
+        <w:pStyle w:val="NormalWeb"/>
+        <w:spacing w:before="0" w:beforeAutospacing="0" w:after="0" w:afterAutospacing="0"/>
+        <w:rPr>
+          <w:color w:val="0E101A"/>
+        </w:rPr>
+      </w:pPr>
+      <w:r>
+        <w:rPr>
+          <w:color w:val="0E101A"/>
+        </w:rPr>
+        <w:t>The company that we worked with for this course was Find it Ez. Their application functioned as a B</w:t>
+      </w:r>
+      <w:r>
+        <w:rPr>
+          <w:color w:val="0E101A"/>
+        </w:rPr>
+        <w:t>I</w:t>
+      </w:r>
+      <w:r>
+        <w:rPr>
+          <w:color w:val="0E101A"/>
+        </w:rPr>
+        <w:t xml:space="preserve"> </w:t>
+      </w:r>
+      <w:r>
+        <w:rPr>
+          <w:color w:val="0E101A"/>
+        </w:rPr>
+        <w:t xml:space="preserve">report </w:t>
+      </w:r>
+      <w:r>
+        <w:rPr>
+          <w:color w:val="0E101A"/>
+        </w:rPr>
+        <w:t>search engine designed as a change impact analysis tool for businesses.</w:t>
+      </w:r>
+    </w:p>
+    <w:p>
+      <w:pPr>
+        <w:pStyle w:val="NormalWeb"/>
+        <w:spacing w:before="0" w:beforeAutospacing="0" w:after="0" w:afterAutospacing="0"/>
+        <w:rPr>
+          <w:color w:val="0E101A"/>
+        </w:rPr>
+      </w:pPr>
+    </w:p>
+    <w:p>
+      <w:pPr>
+        <w:pStyle w:val="NormalWeb"/>
+        <w:spacing w:before="225" w:beforeAutospacing="0" w:after="360" w:afterAutospacing="0"/>
+        <w:rPr>
+          <w:rFonts w:ascii="Arial" w:hAnsi="Arial" w:cs="Arial"/>
+          <w:sz w:val="23"/>
+          <w:szCs w:val="23"/>
+        </w:rPr>
+      </w:pPr>
+      <w:r>
+        <w:rPr>
+          <w:rFonts w:ascii="Arial" w:hAnsi="Arial" w:cs="Arial"/>
+          <w:sz w:val="23"/>
+          <w:szCs w:val="23"/>
+        </w:rPr>
+        <w:t>Our group was entrusted by the company for looking into and building a module in </w:t>
+      </w:r>
+      <w:r>
+        <w:rPr>
+          <w:rStyle w:val="Strong"/>
+          <w:rFonts w:ascii="Arial" w:hAnsi="Arial" w:cs="Arial"/>
+          <w:sz w:val="23"/>
+          <w:szCs w:val="23"/>
+        </w:rPr>
+        <w:t>C#</w:t>
+      </w:r>
+      <w:r>
+        <w:rPr>
+          <w:rFonts w:ascii="Arial" w:hAnsi="Arial" w:cs="Arial"/>
+          <w:sz w:val="23"/>
+          <w:szCs w:val="23"/>
+        </w:rPr>
+        <w:t> that would </w:t>
+      </w:r>
+      <w:r>
+        <w:rPr>
+          <w:rStyle w:val="Strong"/>
+          <w:rFonts w:ascii="Arial" w:hAnsi="Arial" w:cs="Arial"/>
+          <w:sz w:val="23"/>
+          <w:szCs w:val="23"/>
+        </w:rPr>
+        <w:t>integrate SAP Power Bi reports to their existing product</w:t>
+      </w:r>
+      <w:r>
+        <w:rPr>
+          <w:rFonts w:ascii="Arial" w:hAnsi="Arial" w:cs="Arial"/>
+          <w:sz w:val="23"/>
+          <w:szCs w:val="23"/>
+        </w:rPr>
+        <w:t>. This involved working with SAP's API's and retrieving the metadata to be used in the overall application.</w:t>
+      </w:r>
+    </w:p>
+    <w:p>
+      <w:pPr>
+        <w:pStyle w:val="NormalWeb"/>
+        <w:spacing w:before="225" w:beforeAutospacing="0" w:after="360" w:afterAutospacing="0"/>
+        <w:rPr>
+          <w:rFonts w:ascii="Arial" w:hAnsi="Arial" w:cs="Arial"/>
+          <w:sz w:val="23"/>
+          <w:szCs w:val="23"/>
+        </w:rPr>
+      </w:pPr>
+    </w:p>
+    <w:p>
+      <w:pPr>
+        <w:pStyle w:val="NormalWeb"/>
+        <w:spacing w:before="225" w:beforeAutospacing="0" w:after="360" w:afterAutospacing="0"/>
+        <w:rPr>
+          <w:rFonts w:ascii="Arial" w:hAnsi="Arial" w:cs="Arial"/>
+          <w:sz w:val="23"/>
+          <w:szCs w:val="23"/>
+          <w:shd w:val="clear" w:color="auto" w:fill="F2F3F7"/>
+        </w:rPr>
+      </w:pPr>
+      <w:r>
+        <w:rPr>
+          <w:rFonts w:ascii="Arial" w:hAnsi="Arial" w:cs="Arial"/>
+          <w:sz w:val="23"/>
+          <w:szCs w:val="23"/>
+          <w:shd w:val="clear" w:color="auto" w:fill="F2F3F7"/>
+        </w:rPr>
+        <w:t>During my 3rd year of school</w:t>
+      </w:r>
+      <w:r>
+        <w:rPr>
+          <w:rFonts w:ascii="Arial" w:hAnsi="Arial" w:cs="Arial"/>
+          <w:sz w:val="23"/>
+          <w:szCs w:val="23"/>
+          <w:shd w:val="clear" w:color="auto" w:fill="F2F3F7"/>
+        </w:rPr>
+        <w:t>,</w:t>
+      </w:r>
+      <w:r>
+        <w:rPr>
+          <w:rFonts w:ascii="Arial" w:hAnsi="Arial" w:cs="Arial"/>
+          <w:sz w:val="23"/>
+          <w:szCs w:val="23"/>
+          <w:shd w:val="clear" w:color="auto" w:fill="F2F3F7"/>
+        </w:rPr>
+        <w:t xml:space="preserve"> I enrolled in U of C's </w:t>
+      </w:r>
+      <w:r>
+        <w:rPr>
+          <w:rStyle w:val="Strong"/>
+          <w:rFonts w:ascii="Arial" w:hAnsi="Arial" w:cs="Arial"/>
+          <w:sz w:val="23"/>
+          <w:szCs w:val="23"/>
+          <w:shd w:val="clear" w:color="auto" w:fill="F2F3F7"/>
+        </w:rPr>
+        <w:t>Coop/Internship program</w:t>
+      </w:r>
+      <w:r>
+        <w:rPr>
+          <w:rFonts w:ascii="Arial" w:hAnsi="Arial" w:cs="Arial"/>
+          <w:sz w:val="23"/>
+          <w:szCs w:val="23"/>
+          <w:shd w:val="clear" w:color="auto" w:fill="F2F3F7"/>
+        </w:rPr>
+        <w:t> and did my internship requirements with the airline compan</w:t>
+      </w:r>
       <w:bookmarkStart w:id="0" w:name="_GoBack"/>
       <w:bookmarkEnd w:id="0"/>
-    </w:p>
-    <w:p>
-      <w:pPr>
-        <w:rPr>
-          <w:lang w:val="en-US"/>
-        </w:rPr>
-      </w:pPr>
-      <w:r>
-        <w:rPr>
-          <w:lang w:val="en-US"/>
-        </w:rPr>
-        <w:t>About</w:t>
-      </w:r>
-    </w:p>
-    <w:p>
-      <w:pPr>
-        <w:rPr>
-          <w:lang w:val="en-US"/>
-        </w:rPr>
-      </w:pPr>
-    </w:p>
-    <w:p>
-      <w:pPr>
-        <w:rPr>
-          <w:lang w:val="en-US"/>
-        </w:rPr>
-      </w:pPr>
-      <w:r>
-        <w:rPr>
-          <w:lang w:val="en-US"/>
-        </w:rPr>
-        <w:t>Skills</w:t>
-      </w:r>
-    </w:p>
-    <w:p>
-      <w:pPr>
-        <w:rPr>
-          <w:lang w:val="en-US"/>
-        </w:rPr>
-      </w:pPr>
-    </w:p>
-    <w:p>
-      <w:pPr>
-        <w:rPr>
-          <w:lang w:val="en-US"/>
-        </w:rPr>
-      </w:pPr>
-      <w:r>
-        <w:rPr>
-          <w:lang w:val="en-US"/>
-        </w:rPr>
-        <w:t>Education</w:t>
-      </w:r>
-    </w:p>
-    <w:p>
-      <w:pPr>
-        <w:pStyle w:val="NormalWeb"/>
-        <w:spacing w:before="0" w:beforeAutospacing="0" w:after="0" w:afterAutospacing="0"/>
-        <w:rPr>
-          <w:color w:val="0E101A"/>
-        </w:rPr>
-      </w:pPr>
-      <w:r>
-        <w:rPr>
-          <w:color w:val="0E101A"/>
-        </w:rPr>
-        <w:t>Finished my </w:t>
-      </w:r>
-      <w:r>
-        <w:rPr>
-          <w:rStyle w:val="Strong"/>
-          <w:color w:val="0E101A"/>
-        </w:rPr>
-        <w:t>Bachelor of Science, Computer Science </w:t>
-      </w:r>
-      <w:r>
-        <w:rPr>
-          <w:color w:val="0E101A"/>
-        </w:rPr>
-        <w:t>at the University of Calgary. As part of my CS program, I specialized in the </w:t>
-      </w:r>
-      <w:r>
-        <w:rPr>
-          <w:rStyle w:val="Strong"/>
-          <w:color w:val="0E101A"/>
-        </w:rPr>
-        <w:t>Software Engineering concentration</w:t>
-      </w:r>
-      <w:r>
-        <w:rPr>
-          <w:color w:val="0E101A"/>
-        </w:rPr>
-        <w:t>.</w:t>
-      </w:r>
-    </w:p>
-    <w:p>
-      <w:pPr>
-        <w:pStyle w:val="NormalWeb"/>
-        <w:spacing w:before="0" w:beforeAutospacing="0" w:after="0" w:afterAutospacing="0"/>
-        <w:rPr>
-          <w:color w:val="0E101A"/>
-        </w:rPr>
-      </w:pPr>
-    </w:p>
-    <w:p>
-      <w:pPr>
-        <w:pStyle w:val="NormalWeb"/>
-        <w:spacing w:before="0" w:beforeAutospacing="0" w:after="0" w:afterAutospacing="0"/>
-        <w:rPr>
-          <w:color w:val="0E101A"/>
-        </w:rPr>
-      </w:pPr>
-      <w:r>
-        <w:rPr>
-          <w:color w:val="0E101A"/>
-        </w:rPr>
-        <w:t>Apart from my major I've also enrolled in U of C's </w:t>
-      </w:r>
-      <w:r>
-        <w:rPr>
-          <w:rStyle w:val="Strong"/>
-          <w:color w:val="0E101A"/>
-        </w:rPr>
-        <w:t>Coop/Internship program</w:t>
-      </w:r>
-      <w:r>
-        <w:rPr>
-          <w:color w:val="0E101A"/>
-        </w:rPr>
-        <w:t>. In this program, I had the pleasure of working at WestJet as a Software Developer and doing retrospectives about what I've learned about myself while on the job for U of C.</w:t>
-      </w:r>
-    </w:p>
-    <w:p>
-      <w:pPr>
-        <w:pStyle w:val="NormalWeb"/>
-        <w:spacing w:before="0" w:beforeAutospacing="0" w:after="0" w:afterAutospacing="0"/>
-        <w:rPr>
-          <w:color w:val="0E101A"/>
-        </w:rPr>
-      </w:pPr>
-    </w:p>
-    <w:p>
-      <w:pPr>
-        <w:pStyle w:val="NormalWeb"/>
-        <w:spacing w:before="0" w:beforeAutospacing="0" w:after="0" w:afterAutospacing="0"/>
-        <w:rPr>
-          <w:color w:val="0E101A"/>
-        </w:rPr>
-      </w:pPr>
-      <w:r>
-        <w:rPr>
-          <w:color w:val="0E101A"/>
-        </w:rPr>
-        <w:t>Through a friend's recommendation, I decided to get involved and join the </w:t>
-      </w:r>
-      <w:r>
-        <w:rPr>
-          <w:rStyle w:val="Strong"/>
-          <w:color w:val="0E101A"/>
-        </w:rPr>
-        <w:t>Competitive Programing Club </w:t>
-      </w:r>
-      <w:r>
-        <w:rPr>
-          <w:color w:val="0E101A"/>
-        </w:rPr>
-        <w:t>(CPC). Due to my interest in solving problems I've also attended many hackathons hosted at the U of C campus.</w:t>
-      </w:r>
-    </w:p>
-    <w:p>
-      <w:pPr>
-        <w:pStyle w:val="NormalWeb"/>
-        <w:spacing w:before="0" w:beforeAutospacing="0" w:after="0" w:afterAutospacing="0"/>
-        <w:rPr>
-          <w:color w:val="0E101A"/>
-        </w:rPr>
-      </w:pPr>
-    </w:p>
-    <w:p>
-      <w:pPr>
-        <w:pStyle w:val="NormalWeb"/>
-        <w:spacing w:before="0" w:beforeAutospacing="0" w:after="0" w:afterAutospacing="0"/>
-        <w:rPr>
-          <w:color w:val="0E101A"/>
-        </w:rPr>
-      </w:pPr>
-    </w:p>
-    <w:p>
-      <w:pPr>
-        <w:pStyle w:val="NormalWeb"/>
-        <w:shd w:val="clear" w:color="auto" w:fill="FFFFFF"/>
-        <w:spacing w:before="0" w:beforeAutospacing="0" w:after="360" w:afterAutospacing="0"/>
-        <w:rPr>
-          <w:rFonts w:ascii="Arial" w:hAnsi="Arial" w:cs="Arial"/>
-          <w:sz w:val="23"/>
-          <w:szCs w:val="23"/>
-        </w:rPr>
-      </w:pPr>
-      <w:r>
-        <w:rPr>
-          <w:rFonts w:ascii="Arial" w:hAnsi="Arial" w:cs="Arial"/>
-          <w:sz w:val="23"/>
-          <w:szCs w:val="23"/>
-        </w:rPr>
-        <w:t>Finished my secondary education at Dr. E.P. Scarlett High School.</w:t>
-      </w:r>
-    </w:p>
-    <w:p>
-      <w:pPr>
-        <w:pStyle w:val="NormalWeb"/>
-        <w:shd w:val="clear" w:color="auto" w:fill="FFFFFF"/>
-        <w:spacing w:before="0" w:beforeAutospacing="0" w:after="360" w:afterAutospacing="0"/>
-        <w:rPr>
-          <w:rFonts w:ascii="Arial" w:hAnsi="Arial" w:cs="Arial"/>
-          <w:sz w:val="23"/>
-          <w:szCs w:val="23"/>
-        </w:rPr>
-      </w:pPr>
-      <w:r>
-        <w:rPr>
-          <w:rFonts w:ascii="Arial" w:hAnsi="Arial" w:cs="Arial"/>
-          <w:sz w:val="23"/>
-          <w:szCs w:val="23"/>
-        </w:rPr>
-        <w:t>At E.P. Scarlett I was a part of a few extracurriculars such as the school's basketball team and the environmental club.</w:t>
-      </w:r>
-    </w:p>
-    <w:p>
-      <w:pPr>
-        <w:pStyle w:val="NormalWeb"/>
-        <w:shd w:val="clear" w:color="auto" w:fill="FFFFFF"/>
-        <w:spacing w:before="0" w:beforeAutospacing="0" w:after="360" w:afterAutospacing="0"/>
-        <w:rPr>
-          <w:rFonts w:ascii="Arial" w:hAnsi="Arial" w:cs="Arial"/>
-          <w:sz w:val="23"/>
-          <w:szCs w:val="23"/>
-        </w:rPr>
-      </w:pPr>
-    </w:p>
-    <w:p>
-      <w:pPr>
-        <w:rPr>
-          <w:lang w:val="en-US"/>
-        </w:rPr>
-      </w:pPr>
-      <w:r>
-        <w:rPr>
-          <w:lang w:val="en-US"/>
-        </w:rPr>
-        <w:t>Experience</w:t>
-      </w:r>
-    </w:p>
-    <w:p>
-      <w:pPr>
-        <w:pStyle w:val="NormalWeb"/>
-        <w:spacing w:before="0" w:beforeAutospacing="0" w:after="0" w:afterAutospacing="0"/>
-        <w:rPr>
-          <w:color w:val="0E101A"/>
-        </w:rPr>
-      </w:pPr>
-      <w:r>
-        <w:rPr>
-          <w:color w:val="0E101A"/>
-        </w:rPr>
-        <w:lastRenderedPageBreak/>
-        <w:t>This was a senior full year (two-semester) </w:t>
-      </w:r>
-      <w:r>
-        <w:rPr>
-          <w:rStyle w:val="Strong"/>
-          <w:color w:val="0E101A"/>
-        </w:rPr>
-        <w:t>capstone course</w:t>
-      </w:r>
-      <w:r>
-        <w:rPr>
-          <w:color w:val="0E101A"/>
-        </w:rPr>
-        <w:t> offered at U of C to apply the built-up skills from our degree for a practical project relevant to the industry.</w:t>
-      </w:r>
-    </w:p>
-    <w:p>
-      <w:pPr>
-        <w:pStyle w:val="NormalWeb"/>
-        <w:spacing w:before="0" w:beforeAutospacing="0" w:after="0" w:afterAutospacing="0"/>
-        <w:rPr>
-          <w:color w:val="0E101A"/>
-        </w:rPr>
-      </w:pPr>
-    </w:p>
-    <w:p>
-      <w:pPr>
-        <w:pStyle w:val="NormalWeb"/>
-        <w:spacing w:before="0" w:beforeAutospacing="0" w:after="0" w:afterAutospacing="0"/>
-        <w:rPr>
-          <w:color w:val="0E101A"/>
-        </w:rPr>
-      </w:pPr>
-      <w:r>
-        <w:rPr>
-          <w:color w:val="0E101A"/>
-        </w:rPr>
-        <w:t>The company that we worked with for this course was Find it Ez. Their application functioned as a Power Bi search engine designed as a change impact analysis tool for businesses.</w:t>
+      <w:r>
+        <w:rPr>
+          <w:rFonts w:ascii="Arial" w:hAnsi="Arial" w:cs="Arial"/>
+          <w:sz w:val="23"/>
+          <w:szCs w:val="23"/>
+          <w:shd w:val="clear" w:color="auto" w:fill="F2F3F7"/>
+        </w:rPr>
+        <w:t>y WestJet.</w:t>
       </w:r>
     </w:p>
     <w:p>
@@ -422,8 +752,18 @@
           <w:rFonts w:ascii="Arial" w:hAnsi="Arial" w:cs="Arial"/>
           <w:sz w:val="23"/>
           <w:szCs w:val="23"/>
-        </w:rPr>
-      </w:pPr>
+          <w:shd w:val="clear" w:color="auto" w:fill="F2F3F7"/>
+        </w:rPr>
+      </w:pPr>
+      <w:r>
+        <w:rPr>
+          <w:rFonts w:ascii="Arial" w:hAnsi="Arial" w:cs="Arial"/>
+          <w:sz w:val="23"/>
+          <w:szCs w:val="23"/>
+          <w:shd w:val="clear" w:color="auto" w:fill="F2F3F7"/>
+        </w:rPr>
+        <w:t xml:space="preserve">The title for this </w:t>
+      </w:r>
     </w:p>
     <w:p>
       <w:pPr>
@@ -435,48 +775,28 @@
           <w:szCs w:val="23"/>
         </w:rPr>
       </w:pPr>
-      <w:r>
-        <w:rPr>
-          <w:rFonts w:ascii="Arial" w:hAnsi="Arial" w:cs="Arial"/>
-          <w:sz w:val="23"/>
-          <w:szCs w:val="23"/>
-        </w:rPr>
-        <w:t>Our group was entrusted by the company for looking into and building a module in </w:t>
-      </w:r>
-      <w:r>
-        <w:rPr>
-          <w:rStyle w:val="Strong"/>
-          <w:rFonts w:ascii="Arial" w:hAnsi="Arial" w:cs="Arial"/>
-          <w:sz w:val="23"/>
-          <w:szCs w:val="23"/>
-        </w:rPr>
-        <w:t>C#</w:t>
-      </w:r>
-      <w:r>
-        <w:rPr>
-          <w:rFonts w:ascii="Arial" w:hAnsi="Arial" w:cs="Arial"/>
-          <w:sz w:val="23"/>
-          <w:szCs w:val="23"/>
-        </w:rPr>
-        <w:t> that would </w:t>
-      </w:r>
-      <w:r>
-        <w:rPr>
-          <w:rStyle w:val="Strong"/>
-          <w:rFonts w:ascii="Arial" w:hAnsi="Arial" w:cs="Arial"/>
-          <w:sz w:val="23"/>
-          <w:szCs w:val="23"/>
-        </w:rPr>
-        <w:t>integrate SAP Power Bi reports to their existing product</w:t>
-      </w:r>
-      <w:r>
-        <w:rPr>
-          <w:rFonts w:ascii="Arial" w:hAnsi="Arial" w:cs="Arial"/>
-          <w:sz w:val="23"/>
-          <w:szCs w:val="23"/>
-        </w:rPr>
-        <w:t>. This involved working with SAP's API's and retrieving the metadata to be used in the overall application.</w:t>
-      </w:r>
+    </w:p>
+    <w:p>
+      <w:pPr>
+        <w:pStyle w:val="NormalWeb"/>
+        <w:spacing w:before="225" w:beforeAutospacing="0" w:after="360" w:afterAutospacing="0"/>
+        <w:rPr>
+          <w:rFonts w:ascii="Arial" w:hAnsi="Arial" w:cs="Arial"/>
+          <w:sz w:val="23"/>
+          <w:szCs w:val="23"/>
+        </w:rPr>
+      </w:pPr>
+    </w:p>
+    <w:p>
+      <w:pPr>
+        <w:pStyle w:val="NormalWeb"/>
+        <w:spacing w:before="225" w:beforeAutospacing="0" w:after="360" w:afterAutospacing="0"/>
+        <w:rPr>
+          <w:rFonts w:ascii="Arial" w:hAnsi="Arial" w:cs="Arial"/>
+          <w:sz w:val="23"/>
+          <w:szCs w:val="23"/>
+        </w:rPr>
+      </w:pPr>
     </w:p>
     <w:p>
       <w:pPr>

</xml_diff>